<commit_message>
Added install chapter in documentation and commented the generate.php and install.php in htaccess out
</commit_message>
<xml_diff>
--- a/Dokumentation Datenbankprogrammierung.docx
+++ b/Dokumentation Datenbankprogrammierung.docx
@@ -209,6 +209,7 @@
           <w:ilvl w:val="0"/>
           <w:numId w:val="1"/>
         </w:numPr>
+        <w:ind w:left="426"/>
         <w:rPr>
           <w:sz w:val="24"/>
           <w:szCs w:val="24"/>
@@ -221,6 +222,292 @@
         </w:rPr>
         <w:t>Installation</w:t>
       </w:r>
+    </w:p>
+    <w:p>
+      <w:pPr>
+        <w:rPr>
+          <w:sz w:val="24"/>
+          <w:szCs w:val="24"/>
+        </w:rPr>
+      </w:pPr>
+      <w:r>
+        <w:rPr>
+          <w:sz w:val="24"/>
+          <w:szCs w:val="24"/>
+        </w:rPr>
+        <w:t>Für die Installation der Webapplikation „Quiz-Battle“ muss zum einem die Datenbank eingespielt werden und zum anderen muss der Webserver</w:t>
+      </w:r>
+      <w:r>
+        <w:rPr>
+          <w:sz w:val="24"/>
+          <w:szCs w:val="24"/>
+        </w:rPr>
+        <w:t xml:space="preserve"> passend eingerichtet werden.</w:t>
+      </w:r>
+    </w:p>
+    <w:p>
+      <w:pPr>
+        <w:rPr>
+          <w:sz w:val="24"/>
+          <w:szCs w:val="24"/>
+        </w:rPr>
+      </w:pPr>
+    </w:p>
+    <w:p>
+      <w:pPr>
+        <w:rPr>
+          <w:sz w:val="24"/>
+          <w:szCs w:val="24"/>
+        </w:rPr>
+      </w:pPr>
+      <w:r>
+        <w:rPr>
+          <w:sz w:val="24"/>
+          <w:szCs w:val="24"/>
+        </w:rPr>
+        <w:t>Als erstes sollte der Webserver angepasst werden. Dafür muss lediglich die Document-Root des Webserver auf den public-Ordner der Auslieferung gesetzt werden. Bei einem Apache-Server wird dies in de</w:t>
+      </w:r>
+      <w:r>
+        <w:rPr>
+          <w:sz w:val="24"/>
+          <w:szCs w:val="24"/>
+        </w:rPr>
+        <w:t xml:space="preserve">r httpd.conf vorgenommen, in dem beim </w:t>
+      </w:r>
+      <w:r>
+        <w:rPr>
+          <w:sz w:val="24"/>
+          <w:szCs w:val="24"/>
+        </w:rPr>
+        <w:t>Eintrag</w:t>
+      </w:r>
+      <w:r>
+        <w:rPr>
+          <w:sz w:val="24"/>
+          <w:szCs w:val="24"/>
+        </w:rPr>
+        <w:t xml:space="preserve"> „</w:t>
+      </w:r>
+      <w:r>
+        <w:rPr>
+          <w:sz w:val="24"/>
+          <w:szCs w:val="24"/>
+        </w:rPr>
+        <w:t>DocumentRoot</w:t>
+      </w:r>
+      <w:r>
+        <w:rPr>
+          <w:sz w:val="24"/>
+          <w:szCs w:val="24"/>
+        </w:rPr>
+        <w:t>“ der Pfad zum public-Ordner eingetragen</w:t>
+      </w:r>
+      <w:r>
+        <w:rPr>
+          <w:sz w:val="24"/>
+          <w:szCs w:val="24"/>
+        </w:rPr>
+        <w:t xml:space="preserve"> wird.</w:t>
+      </w:r>
+      <w:r>
+        <w:rPr>
+          <w:sz w:val="24"/>
+          <w:szCs w:val="24"/>
+        </w:rPr>
+        <w:t xml:space="preserve"> Nach der Anpassung des Document-Root sollte der Webserver noch kurz neugestartet werden.</w:t>
+      </w:r>
+    </w:p>
+    <w:p>
+      <w:pPr>
+        <w:rPr>
+          <w:sz w:val="24"/>
+          <w:szCs w:val="24"/>
+        </w:rPr>
+      </w:pPr>
+    </w:p>
+    <w:p>
+      <w:pPr>
+        <w:rPr>
+          <w:sz w:val="24"/>
+          <w:szCs w:val="24"/>
+        </w:rPr>
+      </w:pPr>
+      <w:r>
+        <w:rPr>
+          <w:sz w:val="24"/>
+          <w:szCs w:val="24"/>
+        </w:rPr>
+        <w:t xml:space="preserve">Das Einspielen der Datenbank kann manuell oder automatisch ausgeführt werden. Beim manuellen einspielen </w:t>
+      </w:r>
+      <w:r>
+        <w:rPr>
+          <w:sz w:val="24"/>
+          <w:szCs w:val="24"/>
+        </w:rPr>
+        <w:t xml:space="preserve">müssen einige Skripte ausgeführt werden, welche sich im sql-Ordner der Auslieferung befinden. Als erste </w:t>
+      </w:r>
+      <w:r>
+        <w:rPr>
+          <w:sz w:val="24"/>
+          <w:szCs w:val="24"/>
+        </w:rPr>
+        <w:t>muss das Skript database.sql ausgeführt werden, we</w:t>
+      </w:r>
+      <w:r>
+        <w:rPr>
+          <w:sz w:val="24"/>
+          <w:szCs w:val="24"/>
+        </w:rPr>
+        <w:t xml:space="preserve">lches die benötigten Tabellen in der Datenbank erstellt. Wenn das Erstellen der benötigten Tabellen erfolgreich funktioniert hat, wird als nächstes das Skript question.sql ausgeführt. Dies Skript trägt einige Beispielfragen und –kategorien in das Spiel ein. Als letztes muss nach initial.sql ausgeführt werden, welches einen Administrator und einige Testdaten wie begonnene und abgeschlossene Spiele anlegt. </w:t>
+      </w:r>
+    </w:p>
+    <w:p>
+      <w:pPr>
+        <w:rPr>
+          <w:sz w:val="24"/>
+          <w:szCs w:val="24"/>
+        </w:rPr>
+      </w:pPr>
+      <w:r>
+        <w:rPr>
+          <w:sz w:val="24"/>
+          <w:szCs w:val="24"/>
+        </w:rPr>
+        <w:t>Bei der automatisierten In</w:t>
+      </w:r>
+      <w:r>
+        <w:rPr>
+          <w:sz w:val="24"/>
+          <w:szCs w:val="24"/>
+        </w:rPr>
+        <w:t>stallation muss</w:t>
+      </w:r>
+      <w:r>
+        <w:rPr>
+          <w:sz w:val="24"/>
+          <w:szCs w:val="24"/>
+        </w:rPr>
+        <w:t xml:space="preserve"> zunächst die Zeile:</w:t>
+      </w:r>
+    </w:p>
+    <w:p>
+      <w:pPr>
+        <w:ind w:left="360" w:firstLine="348"/>
+        <w:rPr>
+          <w:sz w:val="24"/>
+          <w:szCs w:val="24"/>
+        </w:rPr>
+      </w:pPr>
+      <w:r>
+        <w:rPr>
+          <w:sz w:val="24"/>
+          <w:szCs w:val="24"/>
+        </w:rPr>
+        <w:t xml:space="preserve"> „</w:t>
+      </w:r>
+      <w:r>
+        <w:rPr>
+          <w:sz w:val="24"/>
+          <w:szCs w:val="24"/>
+        </w:rPr>
+        <w:t xml:space="preserve">RewriteRule ^install$ scripts/install.php [END,QSA] </w:t>
+      </w:r>
+      <w:r>
+        <w:rPr>
+          <w:sz w:val="24"/>
+          <w:szCs w:val="24"/>
+        </w:rPr>
+        <w:t>„</w:t>
+      </w:r>
+      <w:r>
+        <w:rPr>
+          <w:sz w:val="24"/>
+          <w:szCs w:val="24"/>
+        </w:rPr>
+        <w:t xml:space="preserve"> </w:t>
+      </w:r>
+    </w:p>
+    <w:p>
+      <w:pPr>
+        <w:rPr>
+          <w:sz w:val="24"/>
+          <w:szCs w:val="24"/>
+        </w:rPr>
+      </w:pPr>
+      <w:r>
+        <w:rPr>
+          <w:sz w:val="24"/>
+          <w:szCs w:val="24"/>
+        </w:rPr>
+        <w:t xml:space="preserve">in der .htaccess im public-Ordner </w:t>
+      </w:r>
+      <w:r>
+        <w:rPr>
+          <w:sz w:val="24"/>
+          <w:szCs w:val="24"/>
+        </w:rPr>
+        <w:t>mit einem beliebigen</w:t>
+      </w:r>
+      <w:r>
+        <w:rPr>
+          <w:sz w:val="24"/>
+          <w:szCs w:val="24"/>
+        </w:rPr>
+        <w:t xml:space="preserve"> Editor </w:t>
+      </w:r>
+      <w:r>
+        <w:rPr>
+          <w:sz w:val="24"/>
+          <w:szCs w:val="24"/>
+        </w:rPr>
+        <w:t>einkommentiert werden.</w:t>
+      </w:r>
+      <w:r>
+        <w:rPr>
+          <w:sz w:val="24"/>
+          <w:szCs w:val="24"/>
+        </w:rPr>
+        <w:t xml:space="preserve"> Danach muss </w:t>
+      </w:r>
+      <w:r>
+        <w:rPr>
+          <w:sz w:val="24"/>
+          <w:szCs w:val="24"/>
+        </w:rPr>
+        <w:t>nur noch die URL „localhost/install“ in einem beliebigen Browser geöffnet werden. Das Aufsetzen der Datenbank erfolgt daraufhin automatisch. Falls eine Fehlermeldung im Browserfenster ausgegeben wird, so sollte auf die manuelle Installation ausgewichen werden.</w:t>
+      </w:r>
+      <w:r>
+        <w:rPr>
+          <w:sz w:val="24"/>
+          <w:szCs w:val="24"/>
+        </w:rPr>
+        <w:t xml:space="preserve"> Als letzter Schritt sollte die vorhin einkommentierte Zeile in der .htacces wieder auskommentiert werden um Fehler in bei der Benutzung von „Quiz-Battle“ zu vermeiden.</w:t>
+      </w:r>
+    </w:p>
+    <w:p>
+      <w:pPr>
+        <w:rPr>
+          <w:sz w:val="24"/>
+          <w:szCs w:val="24"/>
+        </w:rPr>
+      </w:pPr>
+    </w:p>
+    <w:p>
+      <w:pPr>
+        <w:rPr>
+          <w:sz w:val="24"/>
+          <w:szCs w:val="24"/>
+        </w:rPr>
+      </w:pPr>
+      <w:r>
+        <w:rPr>
+          <w:sz w:val="24"/>
+          <w:szCs w:val="24"/>
+        </w:rPr>
+        <w:t>Nachdem der Webserver passend konfiguriert wurde und die Datenbank erstellt wurde, ist „Quiz-Battle“ voll lauffähig.</w:t>
+      </w:r>
+      <w:bookmarkStart w:id="0" w:name="_GoBack"/>
+      <w:bookmarkEnd w:id="0"/>
     </w:p>
     <w:p>
       <w:pPr>
@@ -229,6 +516,7 @@
           <w:ilvl w:val="0"/>
           <w:numId w:val="1"/>
         </w:numPr>
+        <w:ind w:left="426"/>
         <w:rPr>
           <w:sz w:val="24"/>
           <w:szCs w:val="24"/>
@@ -261,6 +549,7 @@
           <w:szCs w:val="24"/>
           <w:lang w:eastAsia="de-DE"/>
         </w:rPr>
+        <w:lastRenderedPageBreak/>
         <w:drawing>
           <wp:anchor distT="0" distB="0" distL="114300" distR="114300" simplePos="0" relativeHeight="251658240" behindDoc="0" locked="0" layoutInCell="1" allowOverlap="1" wp14:anchorId="499C5959" wp14:editId="0E1C754B">
             <wp:simplePos x="0" y="0"/>
@@ -373,16 +662,7 @@
           <w:sz w:val="24"/>
           <w:szCs w:val="24"/>
         </w:rPr>
-        <w:t>dealer)</w:t>
-      </w:r>
-      <w:bookmarkStart w:id="0" w:name="_GoBack"/>
-      <w:bookmarkEnd w:id="0"/>
-      <w:r>
-        <w:rPr>
-          <w:sz w:val="24"/>
-          <w:szCs w:val="24"/>
-        </w:rPr>
-        <w:t xml:space="preserve">, wieviel Einsatz an Punkten von jeden Spieler gefordert ist,  wie viele Runden und Fragen pro Runde es gibt, sowie die Zeit für die Beantwortung einer Frage </w:t>
+        <w:t xml:space="preserve">dealer), wieviel Einsatz an Punkten von jeden Spieler gefordert ist,  wie viele Runden und Fragen pro Runde es gibt, sowie die Zeit für die Beantwortung einer Frage </w:t>
       </w:r>
       <w:r>
         <w:rPr>
@@ -424,7 +704,7 @@
           <w:sz w:val="24"/>
           <w:szCs w:val="24"/>
         </w:rPr>
-        <w:t xml:space="preserve"> </w:t>
+        <w:t xml:space="preserve"> In der Tabelle kategorie werden die vorhandenen Kategorien samt ihrer Bezeichnung gespeichert. Die Fragen an sich werden in der Tabelle frage gespeichert. In ihr wird der Fragentext an sich, die richtige Antwort sowie drei falsche Antworten, falls für die Frage notwendig ein Bild und eventuell noch eine Erklärung zur Frage und deren Antwort </w:t>
       </w:r>
       <w:r>
         <w:rPr>
@@ -432,7 +712,7 @@
           <w:szCs w:val="24"/>
         </w:rPr>
         <w:lastRenderedPageBreak/>
-        <w:t xml:space="preserve">In der Tabelle kategorie werden die vorhandenen Kategorien samt ihrer Bezeichnung gespeichert. Die Fragen an sich werden in der Tabelle frage gespeichert. In ihr wird der Fragentext an sich, die richtige Antwort sowie drei falsche Antworten, falls für die Frage notwendig ein Bild und eventuell noch eine Erklärung zur Frage und deren Antwort gespeichert. Über die Zwischentabelle frage_kategorie wird eine Verbindung zur Tabelle kategorie gezogen und so die Kategoriezugehörigkeit der Frage abgebildet. </w:t>
+        <w:t xml:space="preserve">gespeichert. Über die Zwischentabelle frage_kategorie wird eine Verbindung zur Tabelle kategorie gezogen und so die Kategoriezugehörigkeit der Frage abgebildet. </w:t>
       </w:r>
       <w:r>
         <w:rPr>
@@ -514,7 +794,7 @@
   <w:abstractNum w:abstractNumId="0" w15:restartNumberingAfterBreak="0">
     <w:nsid w:val="3AA20728"/>
     <w:multiLevelType w:val="hybridMultilevel"/>
-    <w:tmpl w:val="7256AA22"/>
+    <w:tmpl w:val="79BA662E"/>
     <w:lvl w:ilvl="0" w:tplc="0407000F">
       <w:start w:val="1"/>
       <w:numFmt w:val="decimal"/>
@@ -1502,7 +1782,7 @@
 </file>
 
 <file path=customXml/itemProps1.xml><?xml version="1.0" encoding="utf-8"?>
-<ds:datastoreItem xmlns:ds="http://schemas.openxmlformats.org/officeDocument/2006/customXml" ds:itemID="{41D891C1-AF69-4A81-BC7F-B981F31A51E6}">
+<ds:datastoreItem xmlns:ds="http://schemas.openxmlformats.org/officeDocument/2006/customXml" ds:itemID="{F9BD697B-AE64-43F9-B6AC-BA0FFD1F1032}">
   <ds:schemaRefs>
     <ds:schemaRef ds:uri="http://schemas.openxmlformats.org/officeDocument/2006/bibliography"/>
   </ds:schemaRefs>

</xml_diff>

<commit_message>
DOkU aktualisiert- 1 Kommentar hinzugefügt
</commit_message>
<xml_diff>
--- a/Dokumentation Datenbankprogrammierung.docx
+++ b/Dokumentation Datenbankprogrammierung.docx
@@ -1,6 +1,6 @@
 
 <file path=word/document.xml><?xml version="1.0" encoding="utf-8"?>
-<w:document xmlns:wpc="http://schemas.microsoft.com/office/word/2010/wordprocessingCanvas" xmlns:mc="http://schemas.openxmlformats.org/markup-compatibility/2006" xmlns:o="urn:schemas-microsoft-com:office:office" xmlns:r="http://schemas.openxmlformats.org/officeDocument/2006/relationships" xmlns:m="http://schemas.openxmlformats.org/officeDocument/2006/math" xmlns:v="urn:schemas-microsoft-com:vml" xmlns:wp14="http://schemas.microsoft.com/office/word/2010/wordprocessingDrawing" xmlns:wp="http://schemas.openxmlformats.org/drawingml/2006/wordprocessingDrawing" xmlns:w10="urn:schemas-microsoft-com:office:word" xmlns:w="http://schemas.openxmlformats.org/wordprocessingml/2006/main" xmlns:w14="http://schemas.microsoft.com/office/word/2010/wordml" xmlns:w15="http://schemas.microsoft.com/office/word/2012/wordml" xmlns:wpg="http://schemas.microsoft.com/office/word/2010/wordprocessingGroup" xmlns:wpi="http://schemas.microsoft.com/office/word/2010/wordprocessingInk" xmlns:wne="http://schemas.microsoft.com/office/word/2006/wordml" xmlns:wps="http://schemas.microsoft.com/office/word/2010/wordprocessingShape" mc:Ignorable="w14 w15 wp14">
+<w:document xmlns:wpc="http://schemas.microsoft.com/office/word/2010/wordprocessingCanvas" xmlns:cx="http://schemas.microsoft.com/office/drawing/2014/chartex" xmlns:cx1="http://schemas.microsoft.com/office/drawing/2015/9/8/chartex" xmlns:cx2="http://schemas.microsoft.com/office/drawing/2015/10/21/chartex" xmlns:mc="http://schemas.openxmlformats.org/markup-compatibility/2006" xmlns:o="urn:schemas-microsoft-com:office:office" xmlns:r="http://schemas.openxmlformats.org/officeDocument/2006/relationships" xmlns:m="http://schemas.openxmlformats.org/officeDocument/2006/math" xmlns:v="urn:schemas-microsoft-com:vml" xmlns:wp14="http://schemas.microsoft.com/office/word/2010/wordprocessingDrawing" xmlns:wp="http://schemas.openxmlformats.org/drawingml/2006/wordprocessingDrawing" xmlns:w10="urn:schemas-microsoft-com:office:word" xmlns:w="http://schemas.openxmlformats.org/wordprocessingml/2006/main" xmlns:w14="http://schemas.microsoft.com/office/word/2010/wordml" xmlns:w15="http://schemas.microsoft.com/office/word/2012/wordml" xmlns:w16se="http://schemas.microsoft.com/office/word/2015/wordml/symex" xmlns:wpg="http://schemas.microsoft.com/office/word/2010/wordprocessingGroup" xmlns:wpi="http://schemas.microsoft.com/office/word/2010/wordprocessingInk" xmlns:wne="http://schemas.microsoft.com/office/word/2006/wordml" xmlns:wps="http://schemas.microsoft.com/office/word/2010/wordprocessingShape" mc:Ignorable="w14 w15 w16se wp14">
   <w:body>
     <w:p>
       <w:pPr>
@@ -69,8 +69,16 @@
         <w:rPr>
           <w:sz w:val="32"/>
         </w:rPr>
-        <w:t>Florian Bussmann</w:t>
-      </w:r>
+        <w:t xml:space="preserve">Florian </w:t>
+      </w:r>
+      <w:proofErr w:type="spellStart"/>
+      <w:r>
+        <w:rPr>
+          <w:sz w:val="32"/>
+        </w:rPr>
+        <w:t>Bussmann</w:t>
+      </w:r>
+      <w:proofErr w:type="spellEnd"/>
     </w:p>
     <w:p>
       <w:pPr>
@@ -108,29 +116,31 @@
           <w:lang w:val="en-US"/>
         </w:rPr>
       </w:pPr>
+      <w:proofErr w:type="spellStart"/>
       <w:r>
         <w:rPr>
           <w:sz w:val="32"/>
           <w:lang w:val="en-US"/>
         </w:rPr>
-        <w:t>Jona Stubbe</w:t>
-      </w:r>
-    </w:p>
-    <w:p>
-      <w:pPr>
-        <w:jc w:val="center"/>
+        <w:t>Jona</w:t>
+      </w:r>
+      <w:proofErr w:type="spellEnd"/>
+      <w:r>
         <w:rPr>
           <w:sz w:val="32"/>
           <w:lang w:val="en-US"/>
         </w:rPr>
-      </w:pPr>
+        <w:t xml:space="preserve"> </w:t>
+      </w:r>
+      <w:proofErr w:type="spellStart"/>
       <w:r>
         <w:rPr>
           <w:sz w:val="32"/>
           <w:lang w:val="en-US"/>
         </w:rPr>
-        <w:t>Leon Westhof</w:t>
-      </w:r>
+        <w:t>Stubbe</w:t>
+      </w:r>
+      <w:proofErr w:type="spellEnd"/>
     </w:p>
     <w:p>
       <w:pPr>
@@ -140,24 +150,22 @@
           <w:lang w:val="en-US"/>
         </w:rPr>
       </w:pPr>
-    </w:p>
-    <w:p>
-      <w:pPr>
-        <w:jc w:val="center"/>
+      <w:r>
         <w:rPr>
           <w:sz w:val="32"/>
           <w:lang w:val="en-US"/>
         </w:rPr>
-      </w:pPr>
-    </w:p>
-    <w:p>
-      <w:pPr>
-        <w:jc w:val="center"/>
+        <w:t xml:space="preserve">Leon </w:t>
+      </w:r>
+      <w:proofErr w:type="spellStart"/>
+      <w:r>
         <w:rPr>
           <w:sz w:val="32"/>
           <w:lang w:val="en-US"/>
         </w:rPr>
-      </w:pPr>
+        <w:t>Westhof</w:t>
+      </w:r>
+      <w:proofErr w:type="spellEnd"/>
     </w:p>
     <w:p>
       <w:pPr>
@@ -167,27 +175,71 @@
           <w:lang w:val="en-US"/>
         </w:rPr>
       </w:pPr>
-      <w:r>
+    </w:p>
+    <w:p>
+      <w:pPr>
+        <w:jc w:val="center"/>
         <w:rPr>
           <w:sz w:val="32"/>
           <w:lang w:val="en-US"/>
         </w:rPr>
-        <w:t>Sommersemester 2016</w:t>
-      </w:r>
+      </w:pPr>
     </w:p>
     <w:p>
       <w:pPr>
         <w:jc w:val="center"/>
         <w:rPr>
           <w:sz w:val="32"/>
-        </w:rPr>
-      </w:pPr>
-      <w:r>
+          <w:lang w:val="en-US"/>
+        </w:rPr>
+      </w:pPr>
+    </w:p>
+    <w:p>
+      <w:pPr>
+        <w:jc w:val="center"/>
         <w:rPr>
           <w:sz w:val="32"/>
-        </w:rPr>
-        <w:t>WI44/14 Herr Glöggler</w:t>
-      </w:r>
+          <w:lang w:val="en-US"/>
+        </w:rPr>
+      </w:pPr>
+      <w:proofErr w:type="spellStart"/>
+      <w:r>
+        <w:rPr>
+          <w:sz w:val="32"/>
+          <w:lang w:val="en-US"/>
+        </w:rPr>
+        <w:t>Sommersemester</w:t>
+      </w:r>
+      <w:proofErr w:type="spellEnd"/>
+      <w:r>
+        <w:rPr>
+          <w:sz w:val="32"/>
+          <w:lang w:val="en-US"/>
+        </w:rPr>
+        <w:t xml:space="preserve"> 2016</w:t>
+      </w:r>
+    </w:p>
+    <w:p>
+      <w:pPr>
+        <w:jc w:val="center"/>
+        <w:rPr>
+          <w:sz w:val="32"/>
+        </w:rPr>
+      </w:pPr>
+      <w:r>
+        <w:rPr>
+          <w:sz w:val="32"/>
+        </w:rPr>
+        <w:t xml:space="preserve">WI44/14 Herr </w:t>
+      </w:r>
+      <w:proofErr w:type="spellStart"/>
+      <w:r>
+        <w:rPr>
+          <w:sz w:val="32"/>
+        </w:rPr>
+        <w:t>Glöggler</w:t>
+      </w:r>
+      <w:proofErr w:type="spellEnd"/>
     </w:p>
     <w:p>
       <w:r>
@@ -265,14 +317,80 @@
           <w:sz w:val="24"/>
           <w:szCs w:val="24"/>
         </w:rPr>
-        <w:t>Als erstes sollte der Webserver angepasst werden. Dafür muss lediglich die Document-Root des Webserver auf den public-Ordner der Auslieferung gesetzt werden. Bei einem Apache-Server wird dies in de</w:t>
-      </w:r>
-      <w:r>
-        <w:rPr>
-          <w:sz w:val="24"/>
-          <w:szCs w:val="24"/>
-        </w:rPr>
-        <w:t xml:space="preserve">r httpd.conf vorgenommen, in dem beim </w:t>
+        <w:t xml:space="preserve">Als erstes sollte der Webserver angepasst werden. Dafür muss lediglich die </w:t>
+      </w:r>
+      <w:proofErr w:type="spellStart"/>
+      <w:r>
+        <w:rPr>
+          <w:sz w:val="24"/>
+          <w:szCs w:val="24"/>
+        </w:rPr>
+        <w:t>Document</w:t>
+      </w:r>
+      <w:proofErr w:type="spellEnd"/>
+      <w:r>
+        <w:rPr>
+          <w:sz w:val="24"/>
+          <w:szCs w:val="24"/>
+        </w:rPr>
+        <w:t xml:space="preserve">-Root </w:t>
+      </w:r>
+      <w:proofErr w:type="gramStart"/>
+      <w:r>
+        <w:rPr>
+          <w:sz w:val="24"/>
+          <w:szCs w:val="24"/>
+        </w:rPr>
+        <w:t>des Webserver</w:t>
+      </w:r>
+      <w:proofErr w:type="gramEnd"/>
+      <w:r>
+        <w:rPr>
+          <w:sz w:val="24"/>
+          <w:szCs w:val="24"/>
+        </w:rPr>
+        <w:t xml:space="preserve"> auf den </w:t>
+      </w:r>
+      <w:proofErr w:type="spellStart"/>
+      <w:r>
+        <w:rPr>
+          <w:sz w:val="24"/>
+          <w:szCs w:val="24"/>
+        </w:rPr>
+        <w:t>public</w:t>
+      </w:r>
+      <w:proofErr w:type="spellEnd"/>
+      <w:r>
+        <w:rPr>
+          <w:sz w:val="24"/>
+          <w:szCs w:val="24"/>
+        </w:rPr>
+        <w:t>-Ordner der Auslieferung gesetzt werden. Bei einem Apache-Server wird dies in de</w:t>
+      </w:r>
+      <w:r>
+        <w:rPr>
+          <w:sz w:val="24"/>
+          <w:szCs w:val="24"/>
+        </w:rPr>
+        <w:t xml:space="preserve">r </w:t>
+      </w:r>
+      <w:proofErr w:type="spellStart"/>
+      <w:proofErr w:type="gramStart"/>
+      <w:r>
+        <w:rPr>
+          <w:sz w:val="24"/>
+          <w:szCs w:val="24"/>
+        </w:rPr>
+        <w:t>httpd.conf</w:t>
+      </w:r>
+      <w:proofErr w:type="spellEnd"/>
+      <w:proofErr w:type="gramEnd"/>
+      <w:r>
+        <w:rPr>
+          <w:sz w:val="24"/>
+          <w:szCs w:val="24"/>
+        </w:rPr>
+        <w:t xml:space="preserve"> vorgenommen, in dem beim </w:t>
       </w:r>
       <w:r>
         <w:rPr>
@@ -288,6 +406,7 @@
         </w:rPr>
         <w:t xml:space="preserve"> „</w:t>
       </w:r>
+      <w:proofErr w:type="spellStart"/>
       <w:r>
         <w:rPr>
           <w:sz w:val="24"/>
@@ -295,12 +414,29 @@
         </w:rPr>
         <w:t>DocumentRoot</w:t>
       </w:r>
-      <w:r>
-        <w:rPr>
-          <w:sz w:val="24"/>
-          <w:szCs w:val="24"/>
-        </w:rPr>
-        <w:t>“ der Pfad zum public-Ordner eingetragen</w:t>
+      <w:proofErr w:type="spellEnd"/>
+      <w:r>
+        <w:rPr>
+          <w:sz w:val="24"/>
+          <w:szCs w:val="24"/>
+        </w:rPr>
+        <w:t xml:space="preserve">“ der Pfad zum </w:t>
+      </w:r>
+      <w:proofErr w:type="spellStart"/>
+      <w:r>
+        <w:rPr>
+          <w:sz w:val="24"/>
+          <w:szCs w:val="24"/>
+        </w:rPr>
+        <w:t>public</w:t>
+      </w:r>
+      <w:proofErr w:type="spellEnd"/>
+      <w:r>
+        <w:rPr>
+          <w:sz w:val="24"/>
+          <w:szCs w:val="24"/>
+        </w:rPr>
+        <w:t>-Ordner eingetragen</w:t>
       </w:r>
       <w:r>
         <w:rPr>
@@ -314,51 +450,283 @@
           <w:sz w:val="24"/>
           <w:szCs w:val="24"/>
         </w:rPr>
-        <w:t xml:space="preserve"> Nach der Anpassung des Document-Root sollte der Webserver noch kurz neugestartet werden.</w:t>
-      </w:r>
-    </w:p>
-    <w:p>
-      <w:pPr>
-        <w:rPr>
-          <w:sz w:val="24"/>
-          <w:szCs w:val="24"/>
-        </w:rPr>
-      </w:pPr>
-    </w:p>
-    <w:p>
-      <w:pPr>
-        <w:rPr>
-          <w:sz w:val="24"/>
-          <w:szCs w:val="24"/>
-        </w:rPr>
-      </w:pPr>
-      <w:r>
-        <w:rPr>
-          <w:sz w:val="24"/>
-          <w:szCs w:val="24"/>
-        </w:rPr>
-        <w:t xml:space="preserve">Das Einspielen der Datenbank kann manuell oder automatisch ausgeführt werden. Beim manuellen einspielen </w:t>
-      </w:r>
-      <w:r>
-        <w:rPr>
-          <w:sz w:val="24"/>
-          <w:szCs w:val="24"/>
-        </w:rPr>
-        <w:t xml:space="preserve">müssen einige Skripte ausgeführt werden, welche sich im sql-Ordner der Auslieferung befinden. Als erste </w:t>
-      </w:r>
-      <w:r>
-        <w:rPr>
-          <w:sz w:val="24"/>
-          <w:szCs w:val="24"/>
-        </w:rPr>
-        <w:t>muss das Skript database.sql ausgeführt werden, we</w:t>
-      </w:r>
-      <w:r>
-        <w:rPr>
-          <w:sz w:val="24"/>
-          <w:szCs w:val="24"/>
-        </w:rPr>
-        <w:t xml:space="preserve">lches die benötigten Tabellen in der Datenbank erstellt. Wenn das Erstellen der benötigten Tabellen erfolgreich funktioniert hat, wird als nächstes das Skript question.sql ausgeführt. Dies Skript trägt einige Beispielfragen und –kategorien in das Spiel ein. Als letztes muss nach initial.sql ausgeführt werden, welches einen Administrator und einige Testdaten wie begonnene und abgeschlossene Spiele anlegt. </w:t>
+        <w:t xml:space="preserve"> Je nach XAMPP-Version muss auch der „Directory“-Eintrag hinter </w:t>
+      </w:r>
+      <w:proofErr w:type="spellStart"/>
+      <w:r>
+        <w:rPr>
+          <w:sz w:val="24"/>
+          <w:szCs w:val="24"/>
+        </w:rPr>
+        <w:t>DocumentRoot</w:t>
+      </w:r>
+      <w:proofErr w:type="spellEnd"/>
+      <w:r>
+        <w:rPr>
+          <w:sz w:val="24"/>
+          <w:szCs w:val="24"/>
+        </w:rPr>
+        <w:t xml:space="preserve"> auf den </w:t>
+      </w:r>
+      <w:proofErr w:type="spellStart"/>
+      <w:r>
+        <w:rPr>
+          <w:sz w:val="24"/>
+          <w:szCs w:val="24"/>
+        </w:rPr>
+        <w:t>public</w:t>
+      </w:r>
+      <w:proofErr w:type="spellEnd"/>
+      <w:r>
+        <w:rPr>
+          <w:sz w:val="24"/>
+          <w:szCs w:val="24"/>
+        </w:rPr>
+        <w:t>-ordner geändert werden.</w:t>
+      </w:r>
+      <w:r>
+        <w:rPr>
+          <w:sz w:val="24"/>
+          <w:szCs w:val="24"/>
+        </w:rPr>
+        <w:t xml:space="preserve"> Nach der Anpassung des </w:t>
+      </w:r>
+      <w:proofErr w:type="spellStart"/>
+      <w:r>
+        <w:rPr>
+          <w:sz w:val="24"/>
+          <w:szCs w:val="24"/>
+        </w:rPr>
+        <w:t>Document</w:t>
+      </w:r>
+      <w:proofErr w:type="spellEnd"/>
+      <w:r>
+        <w:rPr>
+          <w:sz w:val="24"/>
+          <w:szCs w:val="24"/>
+        </w:rPr>
+        <w:t>-Root sollte der Webserver noch kurz neugestartet werden.</w:t>
+      </w:r>
+    </w:p>
+    <w:p>
+      <w:pPr>
+        <w:rPr>
+          <w:sz w:val="24"/>
+          <w:szCs w:val="24"/>
+        </w:rPr>
+      </w:pPr>
+      <w:r>
+        <w:rPr>
+          <w:sz w:val="24"/>
+          <w:szCs w:val="24"/>
+        </w:rPr>
+        <w:t>Vor dem Einspielen der Tabellen, muss eine Datenbank bereitgestellt werden. Diese muss in der Datei „</w:t>
+      </w:r>
+      <w:proofErr w:type="spellStart"/>
+      <w:r>
+        <w:rPr>
+          <w:sz w:val="24"/>
+          <w:szCs w:val="24"/>
+        </w:rPr>
+        <w:t>connection.php</w:t>
+      </w:r>
+      <w:proofErr w:type="spellEnd"/>
+      <w:r>
+        <w:rPr>
+          <w:sz w:val="24"/>
+          <w:szCs w:val="24"/>
+        </w:rPr>
+        <w:t xml:space="preserve">“ eingetragen </w:t>
+      </w:r>
+      <w:proofErr w:type="gramStart"/>
+      <w:r>
+        <w:rPr>
+          <w:sz w:val="24"/>
+          <w:szCs w:val="24"/>
+        </w:rPr>
+        <w:t>werden(</w:t>
+      </w:r>
+      <w:proofErr w:type="gramEnd"/>
+      <w:r>
+        <w:rPr>
+          <w:sz w:val="24"/>
+          <w:szCs w:val="24"/>
+        </w:rPr>
+        <w:t>Derzeitiger Standard ist „</w:t>
+      </w:r>
+      <w:proofErr w:type="spellStart"/>
+      <w:r>
+        <w:rPr>
+          <w:sz w:val="24"/>
+          <w:szCs w:val="24"/>
+        </w:rPr>
+        <w:t>quizduell</w:t>
+      </w:r>
+      <w:proofErr w:type="spellEnd"/>
+      <w:r>
+        <w:rPr>
+          <w:sz w:val="24"/>
+          <w:szCs w:val="24"/>
+        </w:rPr>
+        <w:t>“).</w:t>
+      </w:r>
+    </w:p>
+    <w:p>
+      <w:pPr>
+        <w:rPr>
+          <w:sz w:val="24"/>
+          <w:szCs w:val="24"/>
+        </w:rPr>
+      </w:pPr>
+      <w:r>
+        <w:rPr>
+          <w:sz w:val="24"/>
+          <w:szCs w:val="24"/>
+        </w:rPr>
+        <w:t>Das Einspielen der Datenbank kann manuell oder automatisch ausgeführt werden.</w:t>
+      </w:r>
+    </w:p>
+    <w:p>
+      <w:pPr>
+        <w:rPr>
+          <w:sz w:val="24"/>
+          <w:szCs w:val="24"/>
+        </w:rPr>
+      </w:pPr>
+      <w:r>
+        <w:rPr>
+          <w:sz w:val="24"/>
+          <w:szCs w:val="24"/>
+        </w:rPr>
+        <w:t xml:space="preserve">Beim manuellen einspielen </w:t>
+      </w:r>
+      <w:r>
+        <w:rPr>
+          <w:sz w:val="24"/>
+          <w:szCs w:val="24"/>
+        </w:rPr>
+        <w:t xml:space="preserve">müssen einige Skripte ausgeführt werden, welche sich im </w:t>
+      </w:r>
+      <w:proofErr w:type="spellStart"/>
+      <w:r>
+        <w:rPr>
+          <w:sz w:val="24"/>
+          <w:szCs w:val="24"/>
+        </w:rPr>
+        <w:t>sql</w:t>
+      </w:r>
+      <w:proofErr w:type="spellEnd"/>
+      <w:r>
+        <w:rPr>
+          <w:sz w:val="24"/>
+          <w:szCs w:val="24"/>
+        </w:rPr>
+        <w:t xml:space="preserve">-Ordner der Auslieferung befinden. Als erste </w:t>
+      </w:r>
+      <w:r>
+        <w:rPr>
+          <w:sz w:val="24"/>
+          <w:szCs w:val="24"/>
+        </w:rPr>
+        <w:t xml:space="preserve">muss das Skript </w:t>
+      </w:r>
+      <w:proofErr w:type="spellStart"/>
+      <w:r>
+        <w:rPr>
+          <w:sz w:val="24"/>
+          <w:szCs w:val="24"/>
+        </w:rPr>
+        <w:t>database.sql</w:t>
+      </w:r>
+      <w:proofErr w:type="spellEnd"/>
+      <w:r>
+        <w:rPr>
+          <w:sz w:val="24"/>
+          <w:szCs w:val="24"/>
+        </w:rPr>
+        <w:t xml:space="preserve"> ausgeführt werden, we</w:t>
+      </w:r>
+      <w:r>
+        <w:rPr>
+          <w:sz w:val="24"/>
+          <w:szCs w:val="24"/>
+        </w:rPr>
+        <w:t xml:space="preserve">lches die benötigten Tabellen in der Datenbank erstellt. Wenn das Erstellen der benötigten Tabellen erfolgreich funktioniert hat, wird als nächstes das Skript </w:t>
+      </w:r>
+      <w:proofErr w:type="spellStart"/>
+      <w:r>
+        <w:rPr>
+          <w:sz w:val="24"/>
+          <w:szCs w:val="24"/>
+        </w:rPr>
+        <w:t>question.sql</w:t>
+      </w:r>
+      <w:proofErr w:type="spellEnd"/>
+      <w:r>
+        <w:rPr>
+          <w:sz w:val="24"/>
+          <w:szCs w:val="24"/>
+        </w:rPr>
+        <w:t xml:space="preserve"> ausgeführt. Dies Skript t</w:t>
+      </w:r>
+      <w:r>
+        <w:rPr>
+          <w:sz w:val="24"/>
+          <w:szCs w:val="24"/>
+        </w:rPr>
+        <w:t>rägt einige Beispielfragen und -</w:t>
+      </w:r>
+      <w:r>
+        <w:rPr>
+          <w:sz w:val="24"/>
+          <w:szCs w:val="24"/>
+        </w:rPr>
+        <w:t>kategorien in das</w:t>
+      </w:r>
+      <w:r>
+        <w:rPr>
+          <w:sz w:val="24"/>
+          <w:szCs w:val="24"/>
+        </w:rPr>
+        <w:t xml:space="preserve"> Spiel ein.</w:t>
+      </w:r>
+      <w:commentRangeStart w:id="0"/>
+      <w:r>
+        <w:rPr>
+          <w:sz w:val="24"/>
+          <w:szCs w:val="24"/>
+        </w:rPr>
+        <w:t xml:space="preserve"> Als letztes muss no</w:t>
+      </w:r>
+      <w:r>
+        <w:rPr>
+          <w:sz w:val="24"/>
+          <w:szCs w:val="24"/>
+        </w:rPr>
+        <w:t xml:space="preserve">ch </w:t>
+      </w:r>
+      <w:proofErr w:type="spellStart"/>
+      <w:r>
+        <w:rPr>
+          <w:sz w:val="24"/>
+          <w:szCs w:val="24"/>
+        </w:rPr>
+        <w:t>initial.sql</w:t>
+      </w:r>
+      <w:proofErr w:type="spellEnd"/>
+      <w:r>
+        <w:rPr>
+          <w:sz w:val="24"/>
+          <w:szCs w:val="24"/>
+        </w:rPr>
+        <w:t xml:space="preserve"> ausgeführt werden, welches einen Administrator und einige Testdaten wie begonnene und abgeschlossene Spiele anlegt. </w:t>
+      </w:r>
+      <w:commentRangeEnd w:id="0"/>
+      <w:r>
+        <w:rPr>
+          <w:rStyle w:val="Kommentarzeichen"/>
+        </w:rPr>
+        <w:commentReference w:id="0"/>
       </w:r>
     </w:p>
     <w:p>
@@ -412,14 +780,68 @@
           <w:szCs w:val="24"/>
           <w:lang w:val="en-US"/>
         </w:rPr>
-        <w:t>„RewriteRule ^install$ scripts/install.php [END,QSA] „</w:t>
-      </w:r>
+        <w:t>„</w:t>
+      </w:r>
+      <w:proofErr w:type="spellStart"/>
       <w:r>
         <w:rPr>
           <w:sz w:val="24"/>
           <w:szCs w:val="24"/>
           <w:lang w:val="en-US"/>
         </w:rPr>
+        <w:t>RewriteRule</w:t>
+      </w:r>
+      <w:proofErr w:type="spellEnd"/>
+      <w:r>
+        <w:rPr>
+          <w:sz w:val="24"/>
+          <w:szCs w:val="24"/>
+          <w:lang w:val="en-US"/>
+        </w:rPr>
+        <w:t xml:space="preserve"> ^install$ scripts/</w:t>
+      </w:r>
+      <w:proofErr w:type="spellStart"/>
+      <w:r>
+        <w:rPr>
+          <w:sz w:val="24"/>
+          <w:szCs w:val="24"/>
+          <w:lang w:val="en-US"/>
+        </w:rPr>
+        <w:t>install.php</w:t>
+      </w:r>
+      <w:proofErr w:type="spellEnd"/>
+      <w:r>
+        <w:rPr>
+          <w:sz w:val="24"/>
+          <w:szCs w:val="24"/>
+          <w:lang w:val="en-US"/>
+        </w:rPr>
+        <w:t xml:space="preserve"> [</w:t>
+      </w:r>
+      <w:proofErr w:type="gramStart"/>
+      <w:r>
+        <w:rPr>
+          <w:sz w:val="24"/>
+          <w:szCs w:val="24"/>
+          <w:lang w:val="en-US"/>
+        </w:rPr>
+        <w:t>END,QSA</w:t>
+      </w:r>
+      <w:proofErr w:type="gramEnd"/>
+      <w:r>
+        <w:rPr>
+          <w:sz w:val="24"/>
+          <w:szCs w:val="24"/>
+          <w:lang w:val="en-US"/>
+        </w:rPr>
+        <w:t>] „</w:t>
+      </w:r>
+      <w:r>
+        <w:rPr>
+          <w:sz w:val="24"/>
+          <w:szCs w:val="24"/>
+          <w:lang w:val="en-US"/>
+        </w:rPr>
         <w:t xml:space="preserve"> </w:t>
       </w:r>
     </w:p>
@@ -435,7 +857,39 @@
           <w:sz w:val="24"/>
           <w:szCs w:val="24"/>
         </w:rPr>
-        <w:t xml:space="preserve">in der .htaccess im public-Ordner </w:t>
+        <w:t>in der .</w:t>
+      </w:r>
+      <w:proofErr w:type="spellStart"/>
+      <w:r>
+        <w:rPr>
+          <w:sz w:val="24"/>
+          <w:szCs w:val="24"/>
+        </w:rPr>
+        <w:t>htaccess</w:t>
+      </w:r>
+      <w:proofErr w:type="spellEnd"/>
+      <w:r>
+        <w:rPr>
+          <w:sz w:val="24"/>
+          <w:szCs w:val="24"/>
+        </w:rPr>
+        <w:t xml:space="preserve"> im </w:t>
+      </w:r>
+      <w:proofErr w:type="spellStart"/>
+      <w:r>
+        <w:rPr>
+          <w:sz w:val="24"/>
+          <w:szCs w:val="24"/>
+        </w:rPr>
+        <w:t>public</w:t>
+      </w:r>
+      <w:proofErr w:type="spellEnd"/>
+      <w:r>
+        <w:rPr>
+          <w:sz w:val="24"/>
+          <w:szCs w:val="24"/>
+        </w:rPr>
+        <w:t xml:space="preserve">-Ordner </w:t>
       </w:r>
       <w:r>
         <w:rPr>
@@ -451,12 +905,21 @@
         </w:rPr>
         <w:t xml:space="preserve"> Editor </w:t>
       </w:r>
-      <w:r>
-        <w:rPr>
-          <w:sz w:val="24"/>
-          <w:szCs w:val="24"/>
-        </w:rPr>
-        <w:t>einkommentiert werden.</w:t>
+      <w:proofErr w:type="spellStart"/>
+      <w:r>
+        <w:rPr>
+          <w:sz w:val="24"/>
+          <w:szCs w:val="24"/>
+        </w:rPr>
+        <w:t>einkommentiert</w:t>
+      </w:r>
+      <w:proofErr w:type="spellEnd"/>
+      <w:r>
+        <w:rPr>
+          <w:sz w:val="24"/>
+          <w:szCs w:val="24"/>
+        </w:rPr>
+        <w:t xml:space="preserve"> werden.</w:t>
       </w:r>
       <w:r>
         <w:rPr>
@@ -470,14 +933,87 @@
           <w:sz w:val="24"/>
           <w:szCs w:val="24"/>
         </w:rPr>
-        <w:t>nur noch die URL „localhost/install“ in einem beliebigen Browser geöffnet werden. Das Aufsetzen der Datenbank erfolgt daraufhin automatisch. Falls eine Fehlermeldung im Browserfenster ausgegeben wird, so sollte auf die manuelle Installation ausgewichen werden.</w:t>
-      </w:r>
-      <w:r>
-        <w:rPr>
-          <w:sz w:val="24"/>
-          <w:szCs w:val="24"/>
-        </w:rPr>
-        <w:t xml:space="preserve"> Als letzter Schritt sollte die vorhin einkommentierte Zeile in der .htacces wieder auskommentiert werden um Fehler in bei der Benutzung von „Quiz-Battle“ zu vermeiden.</w:t>
+        <w:t>nur noch die URL „</w:t>
+      </w:r>
+      <w:proofErr w:type="spellStart"/>
+      <w:r>
+        <w:rPr>
+          <w:sz w:val="24"/>
+          <w:szCs w:val="24"/>
+        </w:rPr>
+        <w:t>localhost</w:t>
+      </w:r>
+      <w:proofErr w:type="spellEnd"/>
+      <w:r>
+        <w:rPr>
+          <w:sz w:val="24"/>
+          <w:szCs w:val="24"/>
+        </w:rPr>
+        <w:t>/</w:t>
+      </w:r>
+      <w:proofErr w:type="spellStart"/>
+      <w:r>
+        <w:rPr>
+          <w:sz w:val="24"/>
+          <w:szCs w:val="24"/>
+        </w:rPr>
+        <w:t>install</w:t>
+      </w:r>
+      <w:proofErr w:type="spellEnd"/>
+      <w:r>
+        <w:rPr>
+          <w:sz w:val="24"/>
+          <w:szCs w:val="24"/>
+        </w:rPr>
+        <w:t>“ in einem beliebigen Browser geöffnet werden. Das Aufsetzen der Datenbank erfolgt daraufhin automatisch. Falls eine Fehlermeldung im Browserfenster ausgegeben wird, so sollte auf die manuelle Installation ausgewichen werden.</w:t>
+      </w:r>
+      <w:r>
+        <w:rPr>
+          <w:sz w:val="24"/>
+          <w:szCs w:val="24"/>
+        </w:rPr>
+        <w:t xml:space="preserve"> Als letzter Schritt sollte die vorhin </w:t>
+      </w:r>
+      <w:proofErr w:type="spellStart"/>
+      <w:r>
+        <w:rPr>
+          <w:sz w:val="24"/>
+          <w:szCs w:val="24"/>
+        </w:rPr>
+        <w:t>einkommentierte</w:t>
+      </w:r>
+      <w:proofErr w:type="spellEnd"/>
+      <w:r>
+        <w:rPr>
+          <w:sz w:val="24"/>
+          <w:szCs w:val="24"/>
+        </w:rPr>
+        <w:t xml:space="preserve"> Zeile in </w:t>
+      </w:r>
+      <w:proofErr w:type="gramStart"/>
+      <w:r>
+        <w:rPr>
+          <w:sz w:val="24"/>
+          <w:szCs w:val="24"/>
+        </w:rPr>
+        <w:t>der .</w:t>
+      </w:r>
+      <w:proofErr w:type="spellStart"/>
+      <w:r>
+        <w:rPr>
+          <w:sz w:val="24"/>
+          <w:szCs w:val="24"/>
+        </w:rPr>
+        <w:t>htacces</w:t>
+      </w:r>
+      <w:proofErr w:type="spellEnd"/>
+      <w:proofErr w:type="gramEnd"/>
+      <w:r>
+        <w:rPr>
+          <w:sz w:val="24"/>
+          <w:szCs w:val="24"/>
+        </w:rPr>
+        <w:t xml:space="preserve"> wieder auskommentiert werden um Fehler in bei der Benutzung von „Quiz-Battle“ zu vermeiden.</w:t>
       </w:r>
     </w:p>
     <w:p>
@@ -502,6 +1038,77 @@
         </w:rPr>
         <w:t>Nachdem der Webserver passend konfiguriert wurde und die Datenbank erstellt wurde, ist „Quiz-Battle“ voll lauffähig.</w:t>
       </w:r>
+    </w:p>
+    <w:p>
+      <w:pPr>
+        <w:rPr>
+          <w:sz w:val="24"/>
+          <w:szCs w:val="24"/>
+        </w:rPr>
+      </w:pPr>
+      <w:r>
+        <w:rPr>
+          <w:sz w:val="24"/>
+          <w:szCs w:val="24"/>
+        </w:rPr>
+        <w:t xml:space="preserve">Falls eine Unterstützung von Browsern, die ES6-Syntax nicht beherrschen, muss der </w:t>
+      </w:r>
+      <w:proofErr w:type="spellStart"/>
+      <w:r>
+        <w:rPr>
+          <w:sz w:val="24"/>
+          <w:szCs w:val="24"/>
+        </w:rPr>
+        <w:t>Javascript</w:t>
+      </w:r>
+      <w:proofErr w:type="spellEnd"/>
+      <w:r>
+        <w:rPr>
+          <w:sz w:val="24"/>
+          <w:szCs w:val="24"/>
+        </w:rPr>
+        <w:t xml:space="preserve">-Code mit </w:t>
+      </w:r>
+      <w:proofErr w:type="spellStart"/>
+      <w:r>
+        <w:rPr>
+          <w:sz w:val="24"/>
+          <w:szCs w:val="24"/>
+        </w:rPr>
+        <w:t>Transpilern</w:t>
+      </w:r>
+      <w:proofErr w:type="spellEnd"/>
+      <w:r>
+        <w:rPr>
+          <w:sz w:val="24"/>
+          <w:szCs w:val="24"/>
+        </w:rPr>
+        <w:t xml:space="preserve"> wie Babel oder </w:t>
+      </w:r>
+      <w:proofErr w:type="spellStart"/>
+      <w:r>
+        <w:rPr>
+          <w:sz w:val="24"/>
+          <w:szCs w:val="24"/>
+        </w:rPr>
+        <w:t>Traceur</w:t>
+      </w:r>
+      <w:proofErr w:type="spellEnd"/>
+      <w:r>
+        <w:rPr>
+          <w:sz w:val="24"/>
+          <w:szCs w:val="24"/>
+        </w:rPr>
+        <w:t xml:space="preserve"> übersetzt werden.</w:t>
+      </w:r>
+    </w:p>
+    <w:p>
+      <w:pPr>
+        <w:rPr>
+          <w:sz w:val="24"/>
+          <w:szCs w:val="24"/>
+        </w:rPr>
+      </w:pPr>
     </w:p>
     <w:p>
       <w:pPr>
@@ -521,6 +1128,7 @@
           <w:sz w:val="24"/>
           <w:szCs w:val="24"/>
         </w:rPr>
+        <w:lastRenderedPageBreak/>
         <w:t>Erste Schritte</w:t>
       </w:r>
     </w:p>
@@ -543,7 +1151,6 @@
           <w:szCs w:val="24"/>
           <w:lang w:eastAsia="de-DE"/>
         </w:rPr>
-        <w:lastRenderedPageBreak/>
         <w:drawing>
           <wp:anchor distT="0" distB="0" distL="114300" distR="114300" simplePos="0" relativeHeight="251658240" behindDoc="0" locked="0" layoutInCell="1" allowOverlap="1" wp14:anchorId="499C5959" wp14:editId="0E1C754B">
             <wp:simplePos x="0" y="0"/>
@@ -568,7 +1175,7 @@
                     <pic:cNvPicPr/>
                   </pic:nvPicPr>
                   <pic:blipFill>
-                    <a:blip r:embed="rId6">
+                    <a:blip r:embed="rId8">
                       <a:extLst>
                         <a:ext uri="{28A0092B-C50C-407E-A947-70E740481C1C}">
                           <a14:useLocalDpi xmlns:a14="http://schemas.microsoft.com/office/drawing/2010/main" val="0"/>
@@ -635,14 +1242,30 @@
           <w:sz w:val="24"/>
           <w:szCs w:val="24"/>
         </w:rPr>
-        <w:t>t die Tabelle sp</w:t>
-      </w:r>
-      <w:r>
-        <w:rPr>
-          <w:sz w:val="24"/>
-          <w:szCs w:val="24"/>
-        </w:rPr>
-        <w:t>ieler da. Sie repräsentiert den Benutzer und in ihr wird der N</w:t>
+        <w:t xml:space="preserve">t die Tabelle </w:t>
+      </w:r>
+      <w:proofErr w:type="spellStart"/>
+      <w:r>
+        <w:rPr>
+          <w:sz w:val="24"/>
+          <w:szCs w:val="24"/>
+        </w:rPr>
+        <w:t>sp</w:t>
+      </w:r>
+      <w:r>
+        <w:rPr>
+          <w:sz w:val="24"/>
+          <w:szCs w:val="24"/>
+        </w:rPr>
+        <w:t>ieler</w:t>
+      </w:r>
+      <w:proofErr w:type="spellEnd"/>
+      <w:r>
+        <w:rPr>
+          <w:sz w:val="24"/>
+          <w:szCs w:val="24"/>
+        </w:rPr>
+        <w:t xml:space="preserve"> da. Sie repräsentiert den Benutzer und in ihr wird der N</w:t>
       </w:r>
       <w:r>
         <w:rPr>
@@ -707,6 +1330,7 @@
         </w:rPr>
         <w:t>die Kategorien für die aktuelle Runde wählen darf (</w:t>
       </w:r>
+      <w:proofErr w:type="spellStart"/>
       <w:r>
         <w:rPr>
           <w:sz w:val="24"/>
@@ -719,7 +1343,31 @@
           <w:sz w:val="24"/>
           <w:szCs w:val="24"/>
         </w:rPr>
-        <w:t xml:space="preserve">ealer), wieviel Einsatz an Punkten von jeden Spieler gefordert ist,  wie viele Runden und Fragen pro Runde es gibt, sowie die Zeit für die Beantwortung einer Frage </w:t>
+        <w:t>ealer</w:t>
+      </w:r>
+      <w:proofErr w:type="spellEnd"/>
+      <w:r>
+        <w:rPr>
+          <w:sz w:val="24"/>
+          <w:szCs w:val="24"/>
+        </w:rPr>
+        <w:t xml:space="preserve">), wieviel Einsatz an Punkten von jeden Spieler gefordert </w:t>
+      </w:r>
+      <w:proofErr w:type="gramStart"/>
+      <w:r>
+        <w:rPr>
+          <w:sz w:val="24"/>
+          <w:szCs w:val="24"/>
+        </w:rPr>
+        <w:t>ist,  wie</w:t>
+      </w:r>
+      <w:proofErr w:type="gramEnd"/>
+      <w:r>
+        <w:rPr>
+          <w:sz w:val="24"/>
+          <w:szCs w:val="24"/>
+        </w:rPr>
+        <w:t xml:space="preserve"> viele Runden und Fragen pro Runde es gibt, sowie die Zeit für die Beantwortung einer Frage </w:t>
       </w:r>
       <w:r>
         <w:rPr>
@@ -733,16 +1381,30 @@
           <w:sz w:val="24"/>
           <w:szCs w:val="24"/>
         </w:rPr>
-        <w:t xml:space="preserve"> Runde. In der Zwischentabelle t</w:t>
-      </w:r>
-      <w:bookmarkStart w:id="0" w:name="_GoBack"/>
-      <w:bookmarkEnd w:id="0"/>
-      <w:r>
-        <w:rPr>
-          <w:sz w:val="24"/>
-          <w:szCs w:val="24"/>
-        </w:rPr>
-        <w:t>eilnahme wird festgehalten</w:t>
+        <w:t xml:space="preserve"> Runde. In der Zwischentabelle </w:t>
+      </w:r>
+      <w:proofErr w:type="spellStart"/>
+      <w:r>
+        <w:rPr>
+          <w:sz w:val="24"/>
+          <w:szCs w:val="24"/>
+        </w:rPr>
+        <w:t>t</w:t>
+      </w:r>
+      <w:r>
+        <w:rPr>
+          <w:sz w:val="24"/>
+          <w:szCs w:val="24"/>
+        </w:rPr>
+        <w:t>eilnahme</w:t>
+      </w:r>
+      <w:proofErr w:type="spellEnd"/>
+      <w:r>
+        <w:rPr>
+          <w:sz w:val="24"/>
+          <w:szCs w:val="24"/>
+        </w:rPr>
+        <w:t xml:space="preserve"> wird festgehalten</w:t>
       </w:r>
       <w:r>
         <w:rPr>
@@ -784,7 +1446,23 @@
           <w:sz w:val="24"/>
           <w:szCs w:val="24"/>
         </w:rPr>
-        <w:t xml:space="preserve"> Spiel diese Runde dazugehört, wer in dieser Runde die Kategorie aussuchen durfte (dealer), welche Kategorie gewählt wurde </w:t>
+        <w:t xml:space="preserve"> Spiel diese Runde dazugehört, wer in dieser Runde die Kategorie aussuchen durfte (</w:t>
+      </w:r>
+      <w:proofErr w:type="spellStart"/>
+      <w:r>
+        <w:rPr>
+          <w:sz w:val="24"/>
+          <w:szCs w:val="24"/>
+        </w:rPr>
+        <w:t>dealer</w:t>
+      </w:r>
+      <w:proofErr w:type="spellEnd"/>
+      <w:r>
+        <w:rPr>
+          <w:sz w:val="24"/>
+          <w:szCs w:val="24"/>
+        </w:rPr>
+        <w:t xml:space="preserve">), welche Kategorie gewählt wurde </w:t>
       </w:r>
       <w:r>
         <w:rPr>
@@ -812,7 +1490,7 @@
           <w:sz w:val="24"/>
           <w:szCs w:val="24"/>
         </w:rPr>
-        <w:t xml:space="preserve">ategorie werden die vorhandenen Kategorien samt ihrer Bezeichnung gespeichert. Die Fragen an sich werden in der Tabelle frage gespeichert. In ihr wird der Fragentext an sich, die richtige Antwort sowie drei falsche Antworten, falls für die Frage notwendig ein Bild und eventuell noch eine Erklärung zur Frage und deren Antwort </w:t>
+        <w:t xml:space="preserve">ategorie werden die vorhandenen Kategorien samt ihrer Bezeichnung gespeichert. Die Fragen an sich werden in der Tabelle frage gespeichert. In ihr wird der Fragentext an sich, die richtige Antwort sowie drei falsche Antworten, falls für die Frage </w:t>
       </w:r>
       <w:r>
         <w:rPr>
@@ -820,14 +1498,78 @@
           <w:szCs w:val="24"/>
         </w:rPr>
         <w:lastRenderedPageBreak/>
-        <w:t xml:space="preserve">gespeichert. Über die Zwischentabelle frage_kategorie wird eine Verbindung zur Tabelle kategorie gezogen und so die Kategoriezugehörigkeit der Frage abgebildet. </w:t>
-      </w:r>
-      <w:r>
-        <w:rPr>
-          <w:sz w:val="24"/>
-          <w:szCs w:val="24"/>
-        </w:rPr>
-        <w:t>Die Antworten der Spieler werden in der Tabelle antwort gespeichert, die die Spiel- und Spielerzugehörigkeit, die Fragennummer in diesem Spiel, die Antwort des Spielers und den Zeitpunkt der Antwort speichert.</w:t>
+        <w:t xml:space="preserve">notwendig ein Bild und eventuell noch eine Erklärung zur Frage und deren Antwort gespeichert. Über die Zwischentabelle </w:t>
+      </w:r>
+      <w:proofErr w:type="spellStart"/>
+      <w:r>
+        <w:rPr>
+          <w:sz w:val="24"/>
+          <w:szCs w:val="24"/>
+        </w:rPr>
+        <w:t>frage_kategorie</w:t>
+      </w:r>
+      <w:proofErr w:type="spellEnd"/>
+      <w:r>
+        <w:rPr>
+          <w:sz w:val="24"/>
+          <w:szCs w:val="24"/>
+        </w:rPr>
+        <w:t xml:space="preserve"> wird eine Verbindung zur Tabelle </w:t>
+      </w:r>
+      <w:proofErr w:type="spellStart"/>
+      <w:r>
+        <w:rPr>
+          <w:sz w:val="24"/>
+          <w:szCs w:val="24"/>
+        </w:rPr>
+        <w:t>kategorie</w:t>
+      </w:r>
+      <w:proofErr w:type="spellEnd"/>
+      <w:r>
+        <w:rPr>
+          <w:sz w:val="24"/>
+          <w:szCs w:val="24"/>
+        </w:rPr>
+        <w:t xml:space="preserve"> gezogen und so die </w:t>
+      </w:r>
+      <w:proofErr w:type="spellStart"/>
+      <w:r>
+        <w:rPr>
+          <w:sz w:val="24"/>
+          <w:szCs w:val="24"/>
+        </w:rPr>
+        <w:t>Kategoriezugehörigkeit</w:t>
+      </w:r>
+      <w:proofErr w:type="spellEnd"/>
+      <w:r>
+        <w:rPr>
+          <w:sz w:val="24"/>
+          <w:szCs w:val="24"/>
+        </w:rPr>
+        <w:t xml:space="preserve"> der Frage abgebildet. </w:t>
+      </w:r>
+      <w:r>
+        <w:rPr>
+          <w:sz w:val="24"/>
+          <w:szCs w:val="24"/>
+        </w:rPr>
+        <w:t xml:space="preserve">Die Antworten der Spieler werden in der Tabelle </w:t>
+      </w:r>
+      <w:proofErr w:type="spellStart"/>
+      <w:r>
+        <w:rPr>
+          <w:sz w:val="24"/>
+          <w:szCs w:val="24"/>
+        </w:rPr>
+        <w:t>antwort</w:t>
+      </w:r>
+      <w:proofErr w:type="spellEnd"/>
+      <w:r>
+        <w:rPr>
+          <w:sz w:val="24"/>
+          <w:szCs w:val="24"/>
+        </w:rPr>
+        <w:t xml:space="preserve"> gespeichert, die die Spiel- und Spielerzugehörigkeit, die Fragennummer in diesem Spiel, die Antwort des Spielers und den Zeitpunkt der Antwort speichert.</w:t>
       </w:r>
       <w:r>
         <w:rPr>
@@ -857,7 +1599,23 @@
           <w:sz w:val="24"/>
           <w:szCs w:val="24"/>
         </w:rPr>
-        <w:t xml:space="preserve"> erfolgt über die Zwischentabelle spiel_frage.</w:t>
+        <w:t xml:space="preserve"> erfolgt über die Zwischentabelle </w:t>
+      </w:r>
+      <w:proofErr w:type="spellStart"/>
+      <w:r>
+        <w:rPr>
+          <w:sz w:val="24"/>
+          <w:szCs w:val="24"/>
+        </w:rPr>
+        <w:t>spiel_frage</w:t>
+      </w:r>
+      <w:proofErr w:type="spellEnd"/>
+      <w:r>
+        <w:rPr>
+          <w:sz w:val="24"/>
+          <w:szCs w:val="24"/>
+        </w:rPr>
+        <w:t>.</w:t>
       </w:r>
     </w:p>
     <w:p>
@@ -897,8 +1655,42 @@
 </w:document>
 </file>
 
+<file path=word/comments.xml><?xml version="1.0" encoding="utf-8"?>
+<w:comments xmlns:wpc="http://schemas.microsoft.com/office/word/2010/wordprocessingCanvas" xmlns:cx="http://schemas.microsoft.com/office/drawing/2014/chartex" xmlns:cx1="http://schemas.microsoft.com/office/drawing/2015/9/8/chartex" xmlns:cx2="http://schemas.microsoft.com/office/drawing/2015/10/21/chartex" xmlns:mc="http://schemas.openxmlformats.org/markup-compatibility/2006" xmlns:o="urn:schemas-microsoft-com:office:office" xmlns:r="http://schemas.openxmlformats.org/officeDocument/2006/relationships" xmlns:m="http://schemas.openxmlformats.org/officeDocument/2006/math" xmlns:v="urn:schemas-microsoft-com:vml" xmlns:wp14="http://schemas.microsoft.com/office/word/2010/wordprocessingDrawing" xmlns:wp="http://schemas.openxmlformats.org/drawingml/2006/wordprocessingDrawing" xmlns:w10="urn:schemas-microsoft-com:office:word" xmlns:w="http://schemas.openxmlformats.org/wordprocessingml/2006/main" xmlns:w14="http://schemas.microsoft.com/office/word/2010/wordml" xmlns:w15="http://schemas.microsoft.com/office/word/2012/wordml" xmlns:w16se="http://schemas.microsoft.com/office/word/2015/wordml/symex" xmlns:wpg="http://schemas.microsoft.com/office/word/2010/wordprocessingGroup" xmlns:wpi="http://schemas.microsoft.com/office/word/2010/wordprocessingInk" xmlns:wne="http://schemas.microsoft.com/office/word/2006/wordml" xmlns:wps="http://schemas.microsoft.com/office/word/2010/wordprocessingShape" mc:Ignorable="w14 w15 w16se wp14">
+  <w:comment w:id="0" w:author="Kuuhaku" w:date="2016-05-22T12:09:00Z" w:initials="K">
+    <w:p>
+      <w:pPr>
+        <w:pStyle w:val="Kommentartext"/>
+      </w:pPr>
+      <w:r>
+        <w:rPr>
+          <w:rStyle w:val="Kommentarzeichen"/>
+        </w:rPr>
+        <w:annotationRef/>
+      </w:r>
+      <w:r>
+        <w:t>Sollten wir das nicht auf den Spieler beschränken?</w:t>
+      </w:r>
+    </w:p>
+    <w:p>
+      <w:pPr>
+        <w:pStyle w:val="Kommentartext"/>
+      </w:pPr>
+      <w:bookmarkStart w:id="1" w:name="_GoBack"/>
+      <w:bookmarkEnd w:id="1"/>
+    </w:p>
+  </w:comment>
+</w:comments>
+</file>
+
+<file path=word/commentsExtended.xml><?xml version="1.0" encoding="utf-8"?>
+<w15:commentsEx xmlns:wpc="http://schemas.microsoft.com/office/word/2010/wordprocessingCanvas" xmlns:cx="http://schemas.microsoft.com/office/drawing/2014/chartex" xmlns:cx1="http://schemas.microsoft.com/office/drawing/2015/9/8/chartex" xmlns:cx2="http://schemas.microsoft.com/office/drawing/2015/10/21/chartex" xmlns:mc="http://schemas.openxmlformats.org/markup-compatibility/2006" xmlns:o="urn:schemas-microsoft-com:office:office" xmlns:r="http://schemas.openxmlformats.org/officeDocument/2006/relationships" xmlns:m="http://schemas.openxmlformats.org/officeDocument/2006/math" xmlns:v="urn:schemas-microsoft-com:vml" xmlns:wp14="http://schemas.microsoft.com/office/word/2010/wordprocessingDrawing" xmlns:wp="http://schemas.openxmlformats.org/drawingml/2006/wordprocessingDrawing" xmlns:w10="urn:schemas-microsoft-com:office:word" xmlns:w="http://schemas.openxmlformats.org/wordprocessingml/2006/main" xmlns:w14="http://schemas.microsoft.com/office/word/2010/wordml" xmlns:w15="http://schemas.microsoft.com/office/word/2012/wordml" xmlns:w16se="http://schemas.microsoft.com/office/word/2015/wordml/symex" xmlns:wpg="http://schemas.microsoft.com/office/word/2010/wordprocessingGroup" xmlns:wpi="http://schemas.microsoft.com/office/word/2010/wordprocessingInk" xmlns:wne="http://schemas.microsoft.com/office/word/2006/wordml" xmlns:wps="http://schemas.microsoft.com/office/word/2010/wordprocessingShape" mc:Ignorable="w14 w15 w16se wp14">
+  <w15:commentEx w15:paraId="29C7D1EB" w15:done="0"/>
+</w15:commentsEx>
+</file>
+
 <file path=word/numbering.xml><?xml version="1.0" encoding="utf-8"?>
-<w:numbering xmlns:wpc="http://schemas.microsoft.com/office/word/2010/wordprocessingCanvas" xmlns:mc="http://schemas.openxmlformats.org/markup-compatibility/2006" xmlns:o="urn:schemas-microsoft-com:office:office" xmlns:r="http://schemas.openxmlformats.org/officeDocument/2006/relationships" xmlns:m="http://schemas.openxmlformats.org/officeDocument/2006/math" xmlns:v="urn:schemas-microsoft-com:vml" xmlns:wp14="http://schemas.microsoft.com/office/word/2010/wordprocessingDrawing" xmlns:wp="http://schemas.openxmlformats.org/drawingml/2006/wordprocessingDrawing" xmlns:w10="urn:schemas-microsoft-com:office:word" xmlns:w="http://schemas.openxmlformats.org/wordprocessingml/2006/main" xmlns:w14="http://schemas.microsoft.com/office/word/2010/wordml" xmlns:w15="http://schemas.microsoft.com/office/word/2012/wordml" xmlns:wpg="http://schemas.microsoft.com/office/word/2010/wordprocessingGroup" xmlns:wpi="http://schemas.microsoft.com/office/word/2010/wordprocessingInk" xmlns:wne="http://schemas.microsoft.com/office/word/2006/wordml" xmlns:wps="http://schemas.microsoft.com/office/word/2010/wordprocessingShape" mc:Ignorable="w14 w15 wp14">
+<w:numbering xmlns:wpc="http://schemas.microsoft.com/office/word/2010/wordprocessingCanvas" xmlns:cx="http://schemas.microsoft.com/office/drawing/2014/chartex" xmlns:cx1="http://schemas.microsoft.com/office/drawing/2015/9/8/chartex" xmlns:cx2="http://schemas.microsoft.com/office/drawing/2015/10/21/chartex" xmlns:mc="http://schemas.openxmlformats.org/markup-compatibility/2006" xmlns:o="urn:schemas-microsoft-com:office:office" xmlns:r="http://schemas.openxmlformats.org/officeDocument/2006/relationships" xmlns:m="http://schemas.openxmlformats.org/officeDocument/2006/math" xmlns:v="urn:schemas-microsoft-com:vml" xmlns:wp14="http://schemas.microsoft.com/office/word/2010/wordprocessingDrawing" xmlns:wp="http://schemas.openxmlformats.org/drawingml/2006/wordprocessingDrawing" xmlns:w10="urn:schemas-microsoft-com:office:word" xmlns:w="http://schemas.openxmlformats.org/wordprocessingml/2006/main" xmlns:w14="http://schemas.microsoft.com/office/word/2010/wordml" xmlns:w15="http://schemas.microsoft.com/office/word/2012/wordml" xmlns:w16se="http://schemas.microsoft.com/office/word/2015/wordml/symex" xmlns:wpg="http://schemas.microsoft.com/office/word/2010/wordprocessingGroup" xmlns:wpi="http://schemas.microsoft.com/office/word/2010/wordprocessingInk" xmlns:wne="http://schemas.microsoft.com/office/word/2006/wordml" xmlns:wps="http://schemas.microsoft.com/office/word/2010/wordprocessingShape" mc:Ignorable="w14 w15 w16se wp14">
   <w:abstractNum w:abstractNumId="0" w15:restartNumberingAfterBreak="0">
     <w:nsid w:val="3AA20728"/>
     <w:multiLevelType w:val="hybridMultilevel"/>
@@ -991,8 +1783,16 @@
 </w:numbering>
 </file>
 
+<file path=word/people.xml><?xml version="1.0" encoding="utf-8"?>
+<w15:people xmlns:wpc="http://schemas.microsoft.com/office/word/2010/wordprocessingCanvas" xmlns:cx="http://schemas.microsoft.com/office/drawing/2014/chartex" xmlns:cx1="http://schemas.microsoft.com/office/drawing/2015/9/8/chartex" xmlns:cx2="http://schemas.microsoft.com/office/drawing/2015/10/21/chartex" xmlns:mc="http://schemas.openxmlformats.org/markup-compatibility/2006" xmlns:o="urn:schemas-microsoft-com:office:office" xmlns:r="http://schemas.openxmlformats.org/officeDocument/2006/relationships" xmlns:m="http://schemas.openxmlformats.org/officeDocument/2006/math" xmlns:v="urn:schemas-microsoft-com:vml" xmlns:wp14="http://schemas.microsoft.com/office/word/2010/wordprocessingDrawing" xmlns:wp="http://schemas.openxmlformats.org/drawingml/2006/wordprocessingDrawing" xmlns:w10="urn:schemas-microsoft-com:office:word" xmlns:w="http://schemas.openxmlformats.org/wordprocessingml/2006/main" xmlns:w14="http://schemas.microsoft.com/office/word/2010/wordml" xmlns:w15="http://schemas.microsoft.com/office/word/2012/wordml" xmlns:w16se="http://schemas.microsoft.com/office/word/2015/wordml/symex" xmlns:wpg="http://schemas.microsoft.com/office/word/2010/wordprocessingGroup" xmlns:wpi="http://schemas.microsoft.com/office/word/2010/wordprocessingInk" xmlns:wne="http://schemas.microsoft.com/office/word/2006/wordml" xmlns:wps="http://schemas.microsoft.com/office/word/2010/wordprocessingShape" mc:Ignorable="w14 w15 w16se wp14">
+  <w15:person w15:author="Kuuhaku">
+    <w15:presenceInfo w15:providerId="None" w15:userId="Kuuhaku"/>
+  </w15:person>
+</w15:people>
+</file>
+
 <file path=word/styles.xml><?xml version="1.0" encoding="utf-8"?>
-<w:styles xmlns:mc="http://schemas.openxmlformats.org/markup-compatibility/2006" xmlns:r="http://schemas.openxmlformats.org/officeDocument/2006/relationships" xmlns:w="http://schemas.openxmlformats.org/wordprocessingml/2006/main" xmlns:w14="http://schemas.microsoft.com/office/word/2010/wordml" xmlns:w15="http://schemas.microsoft.com/office/word/2012/wordml" mc:Ignorable="w14 w15">
+<w:styles xmlns:mc="http://schemas.openxmlformats.org/markup-compatibility/2006" xmlns:r="http://schemas.openxmlformats.org/officeDocument/2006/relationships" xmlns:w="http://schemas.openxmlformats.org/wordprocessingml/2006/main" xmlns:w14="http://schemas.microsoft.com/office/word/2010/wordml" xmlns:w15="http://schemas.microsoft.com/office/word/2012/wordml" xmlns:w16se="http://schemas.microsoft.com/office/word/2015/wordml/symex" mc:Ignorable="w14 w15 w16se">
   <w:docDefaults>
     <w:rPrDefault>
       <w:rPr>
@@ -1008,7 +1808,7 @@
       </w:pPr>
     </w:pPrDefault>
   </w:docDefaults>
-  <w:latentStyles w:defLockedState="0" w:defUIPriority="99" w:defSemiHidden="0" w:defUnhideWhenUsed="0" w:defQFormat="0" w:count="371">
+  <w:latentStyles w:defLockedState="0" w:defUIPriority="99" w:defSemiHidden="0" w:defUnhideWhenUsed="0" w:defQFormat="0" w:count="372">
     <w:lsdException w:name="Normal" w:uiPriority="0" w:qFormat="1"/>
     <w:lsdException w:name="heading 1" w:uiPriority="9" w:qFormat="1"/>
     <w:lsdException w:name="heading 2" w:semiHidden="1" w:uiPriority="9" w:unhideWhenUsed="1" w:qFormat="1"/>
@@ -1380,6 +2180,7 @@
     <w:lsdException w:name="List Table 5 Dark Accent 6" w:uiPriority="50"/>
     <w:lsdException w:name="List Table 6 Colorful Accent 6" w:uiPriority="51"/>
     <w:lsdException w:name="List Table 7 Colorful Accent 6" w:uiPriority="52"/>
+    <w:lsdException w:name="Mention" w:semiHidden="1" w:unhideWhenUsed="1"/>
   </w:latentStyles>
   <w:style w:type="paragraph" w:default="1" w:styleId="Standard">
     <w:name w:val="Normal"/>
@@ -1890,7 +2691,7 @@
 </file>
 
 <file path=customXml/itemProps1.xml><?xml version="1.0" encoding="utf-8"?>
-<ds:datastoreItem xmlns:ds="http://schemas.openxmlformats.org/officeDocument/2006/customXml" ds:itemID="{37FAC87A-022A-40D1-88E5-00DBA1728A87}">
+<ds:datastoreItem xmlns:ds="http://schemas.openxmlformats.org/officeDocument/2006/customXml" ds:itemID="{B17D2131-F2F5-4507-9BEA-CBD8FF35E364}">
   <ds:schemaRefs>
     <ds:schemaRef ds:uri="http://schemas.openxmlformats.org/officeDocument/2006/bibliography"/>
   </ds:schemaRefs>

</xml_diff>